<commit_message>
Check and Fix all of Use case description
</commit_message>
<xml_diff>
--- a/Use case description/[Add new book]-Use Case Description.docx
+++ b/Use case description/[Add new book]-Use Case Description.docx
@@ -4,7 +4,7 @@
   <w:body>
     <w:tbl>
       <w:tblPr>
-        <w:tblStyle w:val="TableGrid"/>
+        <w:tblStyle w:val="a3"/>
         <w:tblpPr w:leftFromText="180" w:rightFromText="180" w:vertAnchor="page" w:horzAnchor="margin" w:tblpY="796"/>
         <w:tblW w:w="5000" w:type="pct"/>
         <w:tblLook w:val="04A0" w:firstRow="1" w:lastRow="0" w:firstColumn="1" w:lastColumn="0" w:noHBand="0" w:noVBand="1"/>
@@ -205,7 +205,7 @@
         </w:tc>
         <w:tc>
           <w:tcPr>
-            <w:tcW w:w="1022" w:type="pct"/>
+            <w:tcW w:w="1023" w:type="pct"/>
             <w:shd w:val="clear" w:color="auto" w:fill="E7E6E6" w:themeFill="background2"/>
           </w:tcPr>
           <w:p>
@@ -227,16 +227,58 @@
         </w:tc>
         <w:tc>
           <w:tcPr>
-            <w:tcW w:w="1308" w:type="pct"/>
-          </w:tcPr>
-          <w:p>
-            <w:pPr>
-              <w:jc w:val="both"/>
-              <w:rPr>
-                <w:rFonts w:asciiTheme="minorBidi" w:hAnsiTheme="minorBidi"/>
-                <w:sz w:val="28"/>
-              </w:rPr>
-            </w:pPr>
+            <w:tcW w:w="1307" w:type="pct"/>
+          </w:tcPr>
+          <w:p>
+            <w:pPr>
+              <w:jc w:val="both"/>
+              <w:rPr>
+                <w:rFonts w:asciiTheme="minorBidi" w:hAnsiTheme="minorBidi"/>
+                <w:sz w:val="28"/>
+              </w:rPr>
+            </w:pPr>
+            <w:proofErr w:type="spellStart"/>
+            <w:r>
+              <w:rPr>
+                <w:rFonts w:asciiTheme="minorBidi" w:hAnsiTheme="minorBidi"/>
+                <w:sz w:val="28"/>
+              </w:rPr>
+              <w:t>Mr</w:t>
+            </w:r>
+            <w:proofErr w:type="spellEnd"/>
+            <w:r>
+              <w:rPr>
+                <w:rFonts w:asciiTheme="minorBidi" w:hAnsiTheme="minorBidi"/>
+                <w:sz w:val="28"/>
+                <w:cs/>
+              </w:rPr>
+              <w:t xml:space="preserve">. </w:t>
+            </w:r>
+            <w:proofErr w:type="spellStart"/>
+            <w:r>
+              <w:rPr>
+                <w:rFonts w:asciiTheme="minorBidi" w:hAnsiTheme="minorBidi"/>
+                <w:sz w:val="28"/>
+              </w:rPr>
+              <w:t>Apiwat</w:t>
+            </w:r>
+            <w:proofErr w:type="spellEnd"/>
+            <w:r>
+              <w:rPr>
+                <w:rFonts w:asciiTheme="minorBidi" w:hAnsiTheme="minorBidi"/>
+                <w:sz w:val="28"/>
+              </w:rPr>
+              <w:t xml:space="preserve"> </w:t>
+            </w:r>
+            <w:proofErr w:type="spellStart"/>
+            <w:r>
+              <w:rPr>
+                <w:rFonts w:asciiTheme="minorBidi" w:hAnsiTheme="minorBidi"/>
+                <w:sz w:val="28"/>
+              </w:rPr>
+              <w:t>Hantrakool</w:t>
+            </w:r>
+            <w:proofErr w:type="spellEnd"/>
           </w:p>
         </w:tc>
       </w:tr>
@@ -317,7 +359,7 @@
         </w:tc>
         <w:tc>
           <w:tcPr>
-            <w:tcW w:w="1022" w:type="pct"/>
+            <w:tcW w:w="1023" w:type="pct"/>
             <w:shd w:val="clear" w:color="auto" w:fill="E7E6E6" w:themeFill="background2"/>
           </w:tcPr>
           <w:p>
@@ -339,22 +381,22 @@
         </w:tc>
         <w:tc>
           <w:tcPr>
-            <w:tcW w:w="1308" w:type="pct"/>
-          </w:tcPr>
-          <w:p>
-            <w:pPr>
-              <w:jc w:val="both"/>
-              <w:rPr>
-                <w:rFonts w:asciiTheme="minorBidi" w:hAnsiTheme="minorBidi"/>
-                <w:sz w:val="28"/>
-              </w:rPr>
-            </w:pPr>
-            <w:r>
-              <w:rPr>
-                <w:rFonts w:asciiTheme="minorBidi" w:hAnsiTheme="minorBidi"/>
-                <w:sz w:val="28"/>
-              </w:rPr>
-              <w:t>16</w:t>
+            <w:tcW w:w="1307" w:type="pct"/>
+          </w:tcPr>
+          <w:p>
+            <w:pPr>
+              <w:jc w:val="both"/>
+              <w:rPr>
+                <w:rFonts w:asciiTheme="minorBidi" w:hAnsiTheme="minorBidi"/>
+                <w:sz w:val="28"/>
+              </w:rPr>
+            </w:pPr>
+            <w:r>
+              <w:rPr>
+                <w:rFonts w:asciiTheme="minorBidi" w:hAnsiTheme="minorBidi"/>
+                <w:sz w:val="28"/>
+              </w:rPr>
+              <w:t>19</w:t>
             </w:r>
             <w:r>
               <w:rPr>
@@ -569,6 +611,27 @@
               <w:rPr>
                 <w:rFonts w:asciiTheme="minorBidi" w:hAnsiTheme="minorBidi"/>
                 <w:sz w:val="28"/>
+              </w:rPr>
+              <w:t xml:space="preserve"> </w:t>
+            </w:r>
+            <w:r>
+              <w:rPr>
+                <w:rFonts w:asciiTheme="minorBidi" w:hAnsiTheme="minorBidi"/>
+                <w:sz w:val="28"/>
+              </w:rPr>
+              <w:t>at</w:t>
+            </w:r>
+            <w:r>
+              <w:rPr>
+                <w:rFonts w:asciiTheme="minorBidi" w:hAnsiTheme="minorBidi"/>
+                <w:sz w:val="28"/>
+              </w:rPr>
+              <w:t xml:space="preserve"> home page</w:t>
+            </w:r>
+            <w:r>
+              <w:rPr>
+                <w:rFonts w:asciiTheme="minorBidi" w:hAnsiTheme="minorBidi"/>
+                <w:sz w:val="28"/>
                 <w:cs/>
               </w:rPr>
               <w:t>.</w:t>
@@ -606,7 +669,7 @@
           </w:tcPr>
           <w:p>
             <w:pPr>
-              <w:jc w:val="both"/>
+              <w:jc w:val="center"/>
               <w:rPr>
                 <w:rFonts w:asciiTheme="minorBidi" w:hAnsiTheme="minorBidi"/>
                 <w:sz w:val="28"/>
@@ -718,7 +781,7 @@
         </w:tc>
         <w:tc>
           <w:tcPr>
-            <w:tcW w:w="1308" w:type="pct"/>
+            <w:tcW w:w="1307" w:type="pct"/>
             <w:shd w:val="clear" w:color="auto" w:fill="E7E6E6" w:themeFill="background2"/>
           </w:tcPr>
           <w:p>
@@ -758,73 +821,14 @@
                 <w:rFonts w:asciiTheme="minorBidi" w:hAnsiTheme="minorBidi"/>
                 <w:sz w:val="28"/>
               </w:rPr>
-              <w:t>book id</w:t>
-            </w:r>
-          </w:p>
-          <w:p>
-            <w:pPr>
-              <w:jc w:val="both"/>
-              <w:rPr>
-                <w:rFonts w:asciiTheme="minorBidi" w:hAnsiTheme="minorBidi"/>
-                <w:sz w:val="28"/>
-              </w:rPr>
-            </w:pPr>
-            <w:proofErr w:type="gramStart"/>
-            <w:r>
-              <w:rPr>
-                <w:rFonts w:asciiTheme="minorBidi" w:hAnsiTheme="minorBidi"/>
-                <w:sz w:val="28"/>
-              </w:rPr>
-              <w:t>book  name</w:t>
-            </w:r>
-            <w:proofErr w:type="gramEnd"/>
-          </w:p>
-          <w:p>
-            <w:pPr>
-              <w:jc w:val="both"/>
-              <w:rPr>
-                <w:rFonts w:asciiTheme="minorBidi" w:hAnsiTheme="minorBidi"/>
-                <w:sz w:val="28"/>
-              </w:rPr>
-            </w:pPr>
-            <w:r>
-              <w:rPr>
-                <w:rFonts w:asciiTheme="minorBidi" w:hAnsiTheme="minorBidi"/>
-                <w:sz w:val="28"/>
-              </w:rPr>
-              <w:t>category</w:t>
-            </w:r>
-          </w:p>
-          <w:p>
-            <w:pPr>
-              <w:jc w:val="both"/>
-              <w:rPr>
-                <w:rFonts w:asciiTheme="minorBidi" w:hAnsiTheme="minorBidi"/>
-                <w:sz w:val="28"/>
-              </w:rPr>
-            </w:pPr>
-            <w:r>
-              <w:rPr>
-                <w:rFonts w:asciiTheme="minorBidi" w:hAnsiTheme="minorBidi"/>
-                <w:sz w:val="28"/>
-              </w:rPr>
-              <w:t>price</w:t>
-            </w:r>
-          </w:p>
-          <w:p>
-            <w:pPr>
-              <w:jc w:val="both"/>
-              <w:rPr>
-                <w:rFonts w:asciiTheme="minorBidi" w:hAnsiTheme="minorBidi"/>
-                <w:sz w:val="28"/>
-              </w:rPr>
-            </w:pPr>
-            <w:r>
-              <w:rPr>
-                <w:rFonts w:asciiTheme="minorBidi" w:hAnsiTheme="minorBidi"/>
-                <w:sz w:val="28"/>
-              </w:rPr>
-              <w:t>book status</w:t>
+              <w:t xml:space="preserve">book </w:t>
+            </w:r>
+            <w:r>
+              <w:rPr>
+                <w:rFonts w:asciiTheme="minorBidi" w:hAnsiTheme="minorBidi"/>
+                <w:sz w:val="28"/>
+              </w:rPr>
+              <w:t>name</w:t>
             </w:r>
           </w:p>
         </w:tc>
@@ -833,70 +837,6 @@
             <w:tcW w:w="572" w:type="pct"/>
             <w:shd w:val="clear" w:color="auto" w:fill="FFFFFF" w:themeFill="background1"/>
           </w:tcPr>
-          <w:p>
-            <w:pPr>
-              <w:jc w:val="both"/>
-              <w:rPr>
-                <w:rFonts w:asciiTheme="minorBidi" w:hAnsiTheme="minorBidi"/>
-                <w:sz w:val="28"/>
-              </w:rPr>
-            </w:pPr>
-            <w:r>
-              <w:rPr>
-                <w:rFonts w:asciiTheme="minorBidi" w:hAnsiTheme="minorBidi"/>
-                <w:sz w:val="28"/>
-              </w:rPr>
-              <w:t>String</w:t>
-            </w:r>
-          </w:p>
-          <w:p>
-            <w:pPr>
-              <w:jc w:val="both"/>
-              <w:rPr>
-                <w:rFonts w:asciiTheme="minorBidi" w:hAnsiTheme="minorBidi"/>
-                <w:sz w:val="28"/>
-              </w:rPr>
-            </w:pPr>
-            <w:r>
-              <w:rPr>
-                <w:rFonts w:asciiTheme="minorBidi" w:hAnsiTheme="minorBidi"/>
-                <w:sz w:val="28"/>
-              </w:rPr>
-              <w:t>String</w:t>
-            </w:r>
-          </w:p>
-          <w:p>
-            <w:pPr>
-              <w:jc w:val="both"/>
-              <w:rPr>
-                <w:rFonts w:asciiTheme="minorBidi" w:hAnsiTheme="minorBidi"/>
-                <w:sz w:val="28"/>
-              </w:rPr>
-            </w:pPr>
-            <w:r>
-              <w:rPr>
-                <w:rFonts w:asciiTheme="minorBidi" w:hAnsiTheme="minorBidi"/>
-                <w:sz w:val="28"/>
-              </w:rPr>
-              <w:t>String</w:t>
-            </w:r>
-          </w:p>
-          <w:p>
-            <w:pPr>
-              <w:jc w:val="both"/>
-              <w:rPr>
-                <w:rFonts w:asciiTheme="minorBidi" w:hAnsiTheme="minorBidi"/>
-                <w:sz w:val="28"/>
-              </w:rPr>
-            </w:pPr>
-            <w:r>
-              <w:rPr>
-                <w:rFonts w:asciiTheme="minorBidi" w:hAnsiTheme="minorBidi"/>
-                <w:sz w:val="28"/>
-              </w:rPr>
-              <w:t>Double</w:t>
-            </w:r>
-          </w:p>
           <w:p>
             <w:pPr>
               <w:jc w:val="both"/>
@@ -924,16 +864,16 @@
             <w:pPr>
               <w:jc w:val="both"/>
               <w:rPr>
-                <w:rFonts w:asciiTheme="minorBidi" w:hAnsiTheme="minorBidi"/>
-                <w:sz w:val="28"/>
-              </w:rPr>
-            </w:pPr>
-            <w:r>
-              <w:rPr>
-                <w:rFonts w:asciiTheme="minorBidi" w:hAnsiTheme="minorBidi"/>
-                <w:sz w:val="28"/>
-              </w:rPr>
-              <w:t>Numeric input</w:t>
+                <w:rFonts w:asciiTheme="minorBidi" w:hAnsiTheme="minorBidi" w:hint="cs"/>
+                <w:sz w:val="28"/>
+              </w:rPr>
+            </w:pPr>
+            <w:r>
+              <w:rPr>
+                <w:rFonts w:asciiTheme="minorBidi" w:hAnsiTheme="minorBidi"/>
+                <w:sz w:val="28"/>
+              </w:rPr>
+              <w:t>Length must not exceed 50 characters</w:t>
             </w:r>
             <w:r>
               <w:rPr>
@@ -944,11 +884,326 @@
               <w:t>.</w:t>
             </w:r>
           </w:p>
-          <w:p>
-            <w:pPr>
-              <w:jc w:val="both"/>
-              <w:rPr>
-                <w:rFonts w:asciiTheme="minorBidi" w:hAnsiTheme="minorBidi"/>
+        </w:tc>
+        <w:tc>
+          <w:tcPr>
+            <w:tcW w:w="1307" w:type="pct"/>
+            <w:shd w:val="clear" w:color="auto" w:fill="FFFFFF" w:themeFill="background1"/>
+          </w:tcPr>
+          <w:p>
+            <w:pPr>
+              <w:jc w:val="both"/>
+              <w:rPr>
+                <w:rFonts w:asciiTheme="minorBidi" w:hAnsiTheme="minorBidi"/>
+                <w:sz w:val="28"/>
+              </w:rPr>
+            </w:pPr>
+            <w:r>
+              <w:rPr>
+                <w:rFonts w:asciiTheme="minorBidi" w:hAnsiTheme="minorBidi"/>
+                <w:sz w:val="28"/>
+              </w:rPr>
+              <w:t>Database</w:t>
+            </w:r>
+          </w:p>
+        </w:tc>
+      </w:tr>
+      <w:tr>
+        <w:tc>
+          <w:tcPr>
+            <w:tcW w:w="943" w:type="pct"/>
+            <w:shd w:val="clear" w:color="auto" w:fill="FFFFFF" w:themeFill="background1"/>
+          </w:tcPr>
+          <w:p>
+            <w:pPr>
+              <w:jc w:val="both"/>
+              <w:rPr>
+                <w:rFonts w:asciiTheme="minorBidi" w:hAnsiTheme="minorBidi"/>
+                <w:sz w:val="28"/>
+              </w:rPr>
+            </w:pPr>
+            <w:r>
+              <w:rPr>
+                <w:rFonts w:asciiTheme="minorBidi" w:hAnsiTheme="minorBidi"/>
+                <w:sz w:val="28"/>
+              </w:rPr>
+              <w:t>category</w:t>
+            </w:r>
+          </w:p>
+        </w:tc>
+        <w:tc>
+          <w:tcPr>
+            <w:tcW w:w="572" w:type="pct"/>
+            <w:shd w:val="clear" w:color="auto" w:fill="FFFFFF" w:themeFill="background1"/>
+          </w:tcPr>
+          <w:p>
+            <w:pPr>
+              <w:jc w:val="both"/>
+              <w:rPr>
+                <w:rFonts w:asciiTheme="minorBidi" w:hAnsiTheme="minorBidi"/>
+                <w:sz w:val="28"/>
+              </w:rPr>
+            </w:pPr>
+            <w:r>
+              <w:rPr>
+                <w:rFonts w:asciiTheme="minorBidi" w:hAnsiTheme="minorBidi"/>
+                <w:sz w:val="28"/>
+              </w:rPr>
+              <w:t>String</w:t>
+            </w:r>
+          </w:p>
+        </w:tc>
+        <w:tc>
+          <w:tcPr>
+            <w:tcW w:w="2178" w:type="pct"/>
+            <w:gridSpan w:val="2"/>
+            <w:shd w:val="clear" w:color="auto" w:fill="FFFFFF" w:themeFill="background1"/>
+          </w:tcPr>
+          <w:p>
+            <w:pPr>
+              <w:jc w:val="both"/>
+              <w:rPr>
+                <w:rFonts w:asciiTheme="minorBidi" w:hAnsiTheme="minorBidi" w:hint="cs"/>
+                <w:sz w:val="28"/>
+              </w:rPr>
+            </w:pPr>
+            <w:r>
+              <w:rPr>
+                <w:rFonts w:asciiTheme="minorBidi" w:hAnsiTheme="minorBidi"/>
+                <w:sz w:val="28"/>
+              </w:rPr>
+              <w:t>Must have in the database or null</w:t>
+            </w:r>
+            <w:r>
+              <w:rPr>
+                <w:rFonts w:asciiTheme="minorBidi" w:hAnsiTheme="minorBidi" w:cs="Cordia New"/>
+                <w:sz w:val="28"/>
+                <w:cs/>
+              </w:rPr>
+              <w:t>.</w:t>
+            </w:r>
+          </w:p>
+        </w:tc>
+        <w:tc>
+          <w:tcPr>
+            <w:tcW w:w="1307" w:type="pct"/>
+            <w:shd w:val="clear" w:color="auto" w:fill="FFFFFF" w:themeFill="background1"/>
+          </w:tcPr>
+          <w:p>
+            <w:pPr>
+              <w:jc w:val="both"/>
+              <w:rPr>
+                <w:rFonts w:asciiTheme="minorBidi" w:hAnsiTheme="minorBidi"/>
+                <w:sz w:val="28"/>
+              </w:rPr>
+            </w:pPr>
+            <w:r>
+              <w:rPr>
+                <w:rFonts w:asciiTheme="minorBidi" w:hAnsiTheme="minorBidi"/>
+                <w:sz w:val="28"/>
+              </w:rPr>
+              <w:t>Computer</w:t>
+            </w:r>
+          </w:p>
+        </w:tc>
+      </w:tr>
+      <w:tr>
+        <w:tc>
+          <w:tcPr>
+            <w:tcW w:w="943" w:type="pct"/>
+            <w:shd w:val="clear" w:color="auto" w:fill="FFFFFF" w:themeFill="background1"/>
+          </w:tcPr>
+          <w:p>
+            <w:pPr>
+              <w:jc w:val="both"/>
+              <w:rPr>
+                <w:rFonts w:asciiTheme="minorBidi" w:hAnsiTheme="minorBidi"/>
+                <w:sz w:val="28"/>
+              </w:rPr>
+            </w:pPr>
+            <w:r>
+              <w:rPr>
+                <w:rFonts w:asciiTheme="minorBidi" w:hAnsiTheme="minorBidi"/>
+                <w:sz w:val="28"/>
+              </w:rPr>
+              <w:t>price</w:t>
+            </w:r>
+          </w:p>
+        </w:tc>
+        <w:tc>
+          <w:tcPr>
+            <w:tcW w:w="572" w:type="pct"/>
+            <w:shd w:val="clear" w:color="auto" w:fill="FFFFFF" w:themeFill="background1"/>
+          </w:tcPr>
+          <w:p>
+            <w:pPr>
+              <w:jc w:val="both"/>
+              <w:rPr>
+                <w:rFonts w:asciiTheme="minorBidi" w:hAnsiTheme="minorBidi"/>
+                <w:sz w:val="28"/>
+              </w:rPr>
+            </w:pPr>
+            <w:r>
+              <w:rPr>
+                <w:rFonts w:asciiTheme="minorBidi" w:hAnsiTheme="minorBidi"/>
+                <w:sz w:val="28"/>
+              </w:rPr>
+              <w:t>d</w:t>
+            </w:r>
+            <w:r>
+              <w:rPr>
+                <w:rFonts w:asciiTheme="minorBidi" w:hAnsiTheme="minorBidi"/>
+                <w:sz w:val="28"/>
+              </w:rPr>
+              <w:t>ouble</w:t>
+            </w:r>
+          </w:p>
+        </w:tc>
+        <w:tc>
+          <w:tcPr>
+            <w:tcW w:w="2178" w:type="pct"/>
+            <w:gridSpan w:val="2"/>
+            <w:shd w:val="clear" w:color="auto" w:fill="FFFFFF" w:themeFill="background1"/>
+          </w:tcPr>
+          <w:p>
+            <w:pPr>
+              <w:pStyle w:val="Default"/>
+              <w:rPr>
+                <w:rFonts w:asciiTheme="minorBidi" w:hAnsiTheme="minorBidi" w:cstheme="minorBidi" w:hint="cs"/>
+                <w:sz w:val="28"/>
+                <w:szCs w:val="28"/>
+              </w:rPr>
+            </w:pPr>
+            <w:r>
+              <w:rPr>
+                <w:rFonts w:asciiTheme="minorBidi" w:hAnsiTheme="minorBidi" w:cstheme="minorBidi"/>
+                <w:sz w:val="28"/>
+                <w:szCs w:val="28"/>
+              </w:rPr>
+              <w:t xml:space="preserve">Decimal number with </w:t>
+            </w:r>
+            <w:r>
+              <w:rPr>
+                <w:rFonts w:asciiTheme="minorBidi" w:hAnsiTheme="minorBidi" w:cstheme="minorBidi"/>
+                <w:noProof/>
+                <w:sz w:val="28"/>
+                <w:szCs w:val="28"/>
+              </w:rPr>
+              <w:t>2</w:t>
+            </w:r>
+            <w:r>
+              <w:rPr>
+                <w:rFonts w:asciiTheme="minorBidi" w:hAnsiTheme="minorBidi" w:cstheme="minorBidi"/>
+                <w:sz w:val="28"/>
+                <w:szCs w:val="28"/>
+              </w:rPr>
+              <w:t xml:space="preserve"> decimal digits</w:t>
+            </w:r>
+            <w:r>
+              <w:rPr>
+                <w:rFonts w:asciiTheme="minorBidi" w:hAnsiTheme="minorBidi" w:cstheme="minorBidi"/>
+                <w:sz w:val="28"/>
+                <w:szCs w:val="28"/>
+                <w:cs/>
+              </w:rPr>
+              <w:t>.</w:t>
+            </w:r>
+          </w:p>
+        </w:tc>
+        <w:tc>
+          <w:tcPr>
+            <w:tcW w:w="1307" w:type="pct"/>
+            <w:shd w:val="clear" w:color="auto" w:fill="FFFFFF" w:themeFill="background1"/>
+          </w:tcPr>
+          <w:p>
+            <w:pPr>
+              <w:jc w:val="both"/>
+              <w:rPr>
+                <w:rFonts w:asciiTheme="minorBidi" w:hAnsiTheme="minorBidi"/>
+                <w:sz w:val="28"/>
+              </w:rPr>
+            </w:pPr>
+            <w:r>
+              <w:rPr>
+                <w:rFonts w:asciiTheme="minorBidi" w:hAnsiTheme="minorBidi"/>
+                <w:sz w:val="28"/>
+              </w:rPr>
+              <w:t>299</w:t>
+            </w:r>
+            <w:r>
+              <w:rPr>
+                <w:rFonts w:asciiTheme="minorBidi" w:hAnsiTheme="minorBidi" w:cs="Cordia New"/>
+                <w:sz w:val="28"/>
+                <w:cs/>
+              </w:rPr>
+              <w:t>.</w:t>
+            </w:r>
+            <w:r>
+              <w:rPr>
+                <w:rFonts w:asciiTheme="minorBidi" w:hAnsiTheme="minorBidi"/>
+                <w:sz w:val="28"/>
+              </w:rPr>
+              <w:t>00</w:t>
+            </w:r>
+          </w:p>
+        </w:tc>
+      </w:tr>
+      <w:tr>
+        <w:tc>
+          <w:tcPr>
+            <w:tcW w:w="943" w:type="pct"/>
+            <w:shd w:val="clear" w:color="auto" w:fill="FFFFFF" w:themeFill="background1"/>
+          </w:tcPr>
+          <w:p>
+            <w:pPr>
+              <w:jc w:val="both"/>
+              <w:rPr>
+                <w:rFonts w:asciiTheme="minorBidi" w:hAnsiTheme="minorBidi"/>
+                <w:sz w:val="28"/>
+              </w:rPr>
+            </w:pPr>
+            <w:r>
+              <w:rPr>
+                <w:rFonts w:asciiTheme="minorBidi" w:hAnsiTheme="minorBidi"/>
+                <w:sz w:val="28"/>
+              </w:rPr>
+              <w:t>author</w:t>
+            </w:r>
+          </w:p>
+        </w:tc>
+        <w:tc>
+          <w:tcPr>
+            <w:tcW w:w="572" w:type="pct"/>
+            <w:shd w:val="clear" w:color="auto" w:fill="FFFFFF" w:themeFill="background1"/>
+          </w:tcPr>
+          <w:p>
+            <w:pPr>
+              <w:jc w:val="both"/>
+              <w:rPr>
+                <w:rFonts w:asciiTheme="minorBidi" w:hAnsiTheme="minorBidi"/>
+                <w:sz w:val="28"/>
+              </w:rPr>
+            </w:pPr>
+            <w:r>
+              <w:rPr>
+                <w:rFonts w:asciiTheme="minorBidi" w:hAnsiTheme="minorBidi"/>
+                <w:sz w:val="28"/>
+              </w:rPr>
+              <w:t>String</w:t>
+            </w:r>
+          </w:p>
+        </w:tc>
+        <w:tc>
+          <w:tcPr>
+            <w:tcW w:w="2178" w:type="pct"/>
+            <w:gridSpan w:val="2"/>
+            <w:shd w:val="clear" w:color="auto" w:fill="FFFFFF" w:themeFill="background1"/>
+          </w:tcPr>
+          <w:p>
+            <w:pPr>
+              <w:jc w:val="both"/>
+              <w:rPr>
+                <w:rFonts w:asciiTheme="minorBidi" w:hAnsiTheme="minorBidi" w:hint="cs"/>
                 <w:sz w:val="28"/>
               </w:rPr>
             </w:pPr>
@@ -968,114 +1223,10 @@
               <w:t>.</w:t>
             </w:r>
           </w:p>
-          <w:p>
-            <w:pPr>
-              <w:jc w:val="both"/>
-              <w:rPr>
-                <w:rFonts w:asciiTheme="minorBidi" w:hAnsiTheme="minorBidi"/>
-                <w:sz w:val="28"/>
-              </w:rPr>
-            </w:pPr>
-            <w:r>
-              <w:rPr>
-                <w:rFonts w:asciiTheme="minorBidi" w:hAnsiTheme="minorBidi"/>
-                <w:sz w:val="28"/>
-              </w:rPr>
-              <w:t>Must have in the database or null</w:t>
-            </w:r>
-            <w:r>
-              <w:rPr>
-                <w:rFonts w:asciiTheme="minorBidi" w:hAnsiTheme="minorBidi" w:cs="Cordia New"/>
-                <w:sz w:val="28"/>
-                <w:cs/>
-              </w:rPr>
-              <w:t>.</w:t>
-            </w:r>
-          </w:p>
-          <w:p>
-            <w:pPr>
-              <w:pStyle w:val="Default"/>
-              <w:rPr>
-                <w:rFonts w:asciiTheme="minorBidi" w:hAnsiTheme="minorBidi" w:cstheme="minorBidi"/>
-                <w:sz w:val="28"/>
-                <w:szCs w:val="28"/>
-              </w:rPr>
-            </w:pPr>
-            <w:r>
-              <w:rPr>
-                <w:rFonts w:asciiTheme="minorBidi" w:hAnsiTheme="minorBidi" w:cstheme="minorBidi"/>
-                <w:sz w:val="28"/>
-                <w:szCs w:val="28"/>
-              </w:rPr>
-              <w:t xml:space="preserve">Decimal number with </w:t>
-            </w:r>
-            <w:r>
-              <w:rPr>
-                <w:rFonts w:asciiTheme="minorBidi" w:hAnsiTheme="minorBidi" w:cstheme="minorBidi"/>
-                <w:noProof/>
-                <w:sz w:val="28"/>
-                <w:szCs w:val="28"/>
-              </w:rPr>
-              <w:t>2</w:t>
-            </w:r>
-            <w:r>
-              <w:rPr>
-                <w:rFonts w:asciiTheme="minorBidi" w:hAnsiTheme="minorBidi" w:cstheme="minorBidi"/>
-                <w:sz w:val="28"/>
-                <w:szCs w:val="28"/>
-              </w:rPr>
-              <w:t xml:space="preserve"> decimal digits</w:t>
-            </w:r>
-            <w:r>
-              <w:rPr>
-                <w:rFonts w:asciiTheme="minorBidi" w:hAnsiTheme="minorBidi" w:cstheme="minorBidi"/>
-                <w:sz w:val="28"/>
-                <w:szCs w:val="28"/>
-                <w:cs/>
-              </w:rPr>
-              <w:t>.</w:t>
-            </w:r>
-          </w:p>
-          <w:p>
-            <w:pPr>
-              <w:pStyle w:val="Default"/>
-              <w:rPr>
-                <w:rFonts w:asciiTheme="minorBidi" w:hAnsiTheme="minorBidi" w:cstheme="minorBidi"/>
-                <w:sz w:val="28"/>
-                <w:szCs w:val="28"/>
-              </w:rPr>
-            </w:pPr>
-            <w:r>
-              <w:rPr>
-                <w:rFonts w:asciiTheme="minorBidi" w:hAnsiTheme="minorBidi"/>
-                <w:sz w:val="28"/>
-                <w:szCs w:val="28"/>
-                <w:cs/>
-              </w:rPr>
-              <w:t>[</w:t>
-            </w:r>
-            <w:r>
-              <w:rPr>
-                <w:rFonts w:asciiTheme="minorBidi" w:hAnsiTheme="minorBidi" w:cstheme="minorBidi"/>
-                <w:sz w:val="28"/>
-                <w:szCs w:val="28"/>
-              </w:rPr>
-              <w:t>borrowed, available, disappeared, corrupted, removed</w:t>
-            </w:r>
-            <w:r>
-              <w:rPr>
-                <w:rFonts w:asciiTheme="minorBidi" w:hAnsiTheme="minorBidi"/>
-                <w:sz w:val="28"/>
-                <w:szCs w:val="28"/>
-                <w:cs/>
-              </w:rPr>
-              <w:t>].</w:t>
-            </w:r>
-          </w:p>
-        </w:tc>
-        <w:tc>
-          <w:tcPr>
-            <w:tcW w:w="1308" w:type="pct"/>
+        </w:tc>
+        <w:tc>
+          <w:tcPr>
+            <w:tcW w:w="1307" w:type="pct"/>
             <w:shd w:val="clear" w:color="auto" w:fill="FFFFFF" w:themeFill="background1"/>
           </w:tcPr>
           <w:p>
@@ -1086,92 +1237,17 @@
                 <w:sz w:val="28"/>
               </w:rPr>
             </w:pPr>
-            <w:r>
-              <w:rPr>
-                <w:rFonts w:asciiTheme="minorBidi" w:hAnsiTheme="minorBidi"/>
-                <w:sz w:val="28"/>
-              </w:rPr>
-              <w:t>214</w:t>
-            </w:r>
-          </w:p>
-          <w:p>
-            <w:pPr>
-              <w:jc w:val="both"/>
-              <w:rPr>
-                <w:rFonts w:asciiTheme="minorBidi" w:hAnsiTheme="minorBidi"/>
-                <w:sz w:val="28"/>
-              </w:rPr>
-            </w:pPr>
-            <w:r>
-              <w:rPr>
-                <w:rFonts w:asciiTheme="minorBidi" w:hAnsiTheme="minorBidi"/>
-                <w:sz w:val="28"/>
-              </w:rPr>
-              <w:t>Database</w:t>
-            </w:r>
-          </w:p>
-          <w:p>
-            <w:pPr>
-              <w:jc w:val="both"/>
-              <w:rPr>
-                <w:rFonts w:asciiTheme="minorBidi" w:hAnsiTheme="minorBidi"/>
-                <w:sz w:val="28"/>
-              </w:rPr>
-            </w:pPr>
-            <w:r>
-              <w:rPr>
-                <w:rFonts w:asciiTheme="minorBidi" w:hAnsiTheme="minorBidi"/>
-                <w:sz w:val="28"/>
-              </w:rPr>
-              <w:t>Computer</w:t>
-            </w:r>
-          </w:p>
-          <w:p>
-            <w:pPr>
-              <w:jc w:val="both"/>
-              <w:rPr>
-                <w:rFonts w:asciiTheme="minorBidi" w:hAnsiTheme="minorBidi"/>
-                <w:sz w:val="28"/>
-              </w:rPr>
-            </w:pPr>
-            <w:r>
-              <w:rPr>
-                <w:rFonts w:asciiTheme="minorBidi" w:hAnsiTheme="minorBidi"/>
-                <w:sz w:val="28"/>
-              </w:rPr>
-              <w:t>299</w:t>
-            </w:r>
-            <w:r>
-              <w:rPr>
-                <w:rFonts w:asciiTheme="minorBidi" w:hAnsiTheme="minorBidi" w:cs="Cordia New"/>
-                <w:sz w:val="28"/>
-                <w:cs/>
-              </w:rPr>
-              <w:t>.</w:t>
-            </w:r>
-            <w:r>
-              <w:rPr>
-                <w:rFonts w:asciiTheme="minorBidi" w:hAnsiTheme="minorBidi"/>
-                <w:sz w:val="28"/>
-              </w:rPr>
-              <w:t>00</w:t>
-            </w:r>
-          </w:p>
-          <w:p>
-            <w:pPr>
-              <w:jc w:val="both"/>
-              <w:rPr>
-                <w:rFonts w:asciiTheme="minorBidi" w:hAnsiTheme="minorBidi"/>
-                <w:sz w:val="28"/>
-              </w:rPr>
-            </w:pPr>
-            <w:r>
-              <w:rPr>
-                <w:rFonts w:asciiTheme="minorBidi" w:hAnsiTheme="minorBidi"/>
-                <w:sz w:val="28"/>
-              </w:rPr>
-              <w:t>available</w:t>
-            </w:r>
+            <w:proofErr w:type="spellStart"/>
+            <w:proofErr w:type="gramStart"/>
+            <w:r>
+              <w:rPr>
+                <w:rFonts w:asciiTheme="minorBidi" w:hAnsiTheme="minorBidi"/>
+                <w:sz w:val="28"/>
+              </w:rPr>
+              <w:t>Dr.Natee</w:t>
+            </w:r>
+            <w:proofErr w:type="spellEnd"/>
+            <w:proofErr w:type="gramEnd"/>
           </w:p>
         </w:tc>
       </w:tr>
@@ -1319,7 +1395,15 @@
                 <w:rFonts w:asciiTheme="minorBidi" w:hAnsiTheme="minorBidi"/>
                 <w:sz w:val="28"/>
               </w:rPr>
-              <w:t>1.</w:t>
+              <w:t>1</w:t>
+            </w:r>
+            <w:r>
+              <w:rPr>
+                <w:rFonts w:asciiTheme="minorBidi" w:hAnsiTheme="minorBidi" w:cs="Cordia New"/>
+                <w:sz w:val="28"/>
+                <w:cs/>
+              </w:rPr>
+              <w:t>.</w:t>
             </w:r>
           </w:p>
         </w:tc>
@@ -1428,15 +1512,7 @@
                 <w:sz w:val="28"/>
                 <w:szCs w:val="28"/>
               </w:rPr>
-              <w:t xml:space="preserve">And 1 data list </w:t>
-            </w:r>
-            <w:r>
-              <w:rPr>
-                <w:rFonts w:asciiTheme="minorBidi" w:hAnsiTheme="minorBidi" w:cstheme="minorBidi"/>
-                <w:sz w:val="28"/>
-                <w:szCs w:val="28"/>
-              </w:rPr>
-              <w:t>for book category</w:t>
+              <w:t>And 1 data list for book category</w:t>
             </w:r>
             <w:r>
               <w:rPr>
@@ -1468,7 +1544,15 @@
                 <w:rFonts w:asciiTheme="minorBidi" w:hAnsiTheme="minorBidi"/>
                 <w:sz w:val="28"/>
               </w:rPr>
-              <w:t>2.</w:t>
+              <w:t>2</w:t>
+            </w:r>
+            <w:r>
+              <w:rPr>
+                <w:rFonts w:asciiTheme="minorBidi" w:hAnsiTheme="minorBidi" w:cs="Cordia New"/>
+                <w:sz w:val="28"/>
+                <w:cs/>
+              </w:rPr>
+              <w:t>.</w:t>
             </w:r>
           </w:p>
         </w:tc>
@@ -1566,7 +1650,15 @@
                 <w:rFonts w:asciiTheme="minorBidi" w:hAnsiTheme="minorBidi"/>
                 <w:sz w:val="28"/>
               </w:rPr>
-              <w:t>3.</w:t>
+              <w:t>3</w:t>
+            </w:r>
+            <w:r>
+              <w:rPr>
+                <w:rFonts w:asciiTheme="minorBidi" w:hAnsiTheme="minorBidi" w:cs="Cordia New"/>
+                <w:sz w:val="28"/>
+                <w:cs/>
+              </w:rPr>
+              <w:t>.</w:t>
             </w:r>
           </w:p>
         </w:tc>
@@ -1595,44 +1687,6 @@
                 <w:rFonts w:asciiTheme="minorBidi" w:hAnsiTheme="minorBidi"/>
                 <w:sz w:val="28"/>
               </w:rPr>
-              <w:t xml:space="preserve"> and clicks </w:t>
-            </w:r>
-            <w:r>
-              <w:rPr>
-                <w:rFonts w:asciiTheme="minorBidi" w:hAnsiTheme="minorBidi" w:cs="Cordia New"/>
-                <w:sz w:val="28"/>
-                <w:cs/>
-              </w:rPr>
-              <w:t>“</w:t>
-            </w:r>
-            <w:r>
-              <w:rPr>
-                <w:rFonts w:asciiTheme="minorBidi" w:hAnsiTheme="minorBidi"/>
-                <w:sz w:val="28"/>
-              </w:rPr>
-              <w:t>Add book</w:t>
-            </w:r>
-            <w:r>
-              <w:rPr>
-                <w:rFonts w:asciiTheme="minorBidi" w:hAnsiTheme="minorBidi" w:cs="Cordia New"/>
-                <w:sz w:val="28"/>
-                <w:cs/>
-              </w:rPr>
-              <w:t xml:space="preserve">” </w:t>
-            </w:r>
-            <w:r>
-              <w:rPr>
-                <w:rFonts w:asciiTheme="minorBidi" w:hAnsiTheme="minorBidi"/>
-                <w:sz w:val="28"/>
-              </w:rPr>
-              <w:t>button</w:t>
-            </w:r>
-            <w:r>
-              <w:rPr>
-                <w:rFonts w:asciiTheme="minorBidi" w:hAnsiTheme="minorBidi" w:cs="Cordia New"/>
-                <w:sz w:val="28"/>
-                <w:cs/>
-              </w:rPr>
               <w:t>.</w:t>
             </w:r>
           </w:p>
@@ -1689,6 +1743,58 @@
                 <w:sz w:val="28"/>
               </w:rPr>
             </w:pPr>
+            <w:r>
+              <w:rPr>
+                <w:rFonts w:asciiTheme="minorBidi" w:hAnsiTheme="minorBidi"/>
+                <w:sz w:val="28"/>
+              </w:rPr>
+              <w:t xml:space="preserve">The librarian </w:t>
+            </w:r>
+            <w:r>
+              <w:rPr>
+                <w:rFonts w:asciiTheme="minorBidi" w:hAnsiTheme="minorBidi"/>
+                <w:sz w:val="28"/>
+              </w:rPr>
+              <w:t xml:space="preserve">clicks </w:t>
+            </w:r>
+            <w:r>
+              <w:rPr>
+                <w:rFonts w:asciiTheme="minorBidi" w:hAnsiTheme="minorBidi" w:cs="Cordia New"/>
+                <w:sz w:val="28"/>
+                <w:cs/>
+              </w:rPr>
+              <w:t>“</w:t>
+            </w:r>
+            <w:r>
+              <w:rPr>
+                <w:rFonts w:asciiTheme="minorBidi" w:hAnsiTheme="minorBidi"/>
+                <w:sz w:val="28"/>
+              </w:rPr>
+              <w:t>Add book</w:t>
+            </w:r>
+            <w:r>
+              <w:rPr>
+                <w:rFonts w:asciiTheme="minorBidi" w:hAnsiTheme="minorBidi" w:cs="Cordia New"/>
+                <w:sz w:val="28"/>
+                <w:cs/>
+              </w:rPr>
+              <w:t xml:space="preserve">” </w:t>
+            </w:r>
+            <w:r>
+              <w:rPr>
+                <w:rFonts w:asciiTheme="minorBidi" w:hAnsiTheme="minorBidi"/>
+                <w:sz w:val="28"/>
+              </w:rPr>
+              <w:t>button</w:t>
+            </w:r>
+            <w:r>
+              <w:rPr>
+                <w:rFonts w:asciiTheme="minorBidi" w:hAnsiTheme="minorBidi" w:cs="Cordia New"/>
+                <w:sz w:val="28"/>
+                <w:cs/>
+              </w:rPr>
+              <w:t>.</w:t>
+            </w:r>
           </w:p>
         </w:tc>
         <w:tc>
@@ -1705,232 +1811,6 @@
                 <w:szCs w:val="28"/>
               </w:rPr>
             </w:pPr>
-            <w:r>
-              <w:rPr>
-                <w:sz w:val="28"/>
-                <w:szCs w:val="28"/>
-              </w:rPr>
-              <w:t>The system shall validate the input</w:t>
-            </w:r>
-            <w:r>
-              <w:rPr>
-                <w:rFonts w:asciiTheme="minorBidi" w:hAnsiTheme="minorBidi"/>
-                <w:color w:val="0070C0"/>
-                <w:sz w:val="28"/>
-                <w:szCs w:val="28"/>
-                <w:cs/>
-              </w:rPr>
-              <w:t>.</w:t>
-            </w:r>
-            <w:r>
-              <w:rPr>
-                <w:rFonts w:asciiTheme="minorBidi" w:hAnsiTheme="minorBidi"/>
-                <w:color w:val="0070C0"/>
-                <w:sz w:val="28"/>
-                <w:szCs w:val="28"/>
-                <w:cs/>
-              </w:rPr>
-              <w:t xml:space="preserve"> </w:t>
-            </w:r>
-            <w:r>
-              <w:rPr>
-                <w:rFonts w:asciiTheme="minorBidi" w:hAnsiTheme="minorBidi" w:cstheme="minorBidi"/>
-                <w:color w:val="0070C0"/>
-                <w:sz w:val="28"/>
-                <w:szCs w:val="28"/>
-                <w:cs/>
-              </w:rPr>
-              <w:t>[</w:t>
-            </w:r>
-            <w:r>
-              <w:rPr>
-                <w:rFonts w:asciiTheme="minorBidi" w:hAnsiTheme="minorBidi" w:cstheme="minorBidi"/>
-                <w:color w:val="0070C0"/>
-                <w:sz w:val="28"/>
-                <w:szCs w:val="28"/>
-              </w:rPr>
-              <w:t>A</w:t>
-            </w:r>
-            <w:r>
-              <w:rPr>
-                <w:rFonts w:asciiTheme="minorBidi" w:hAnsiTheme="minorBidi" w:cstheme="minorBidi"/>
-                <w:color w:val="0070C0"/>
-                <w:sz w:val="28"/>
-                <w:szCs w:val="28"/>
-              </w:rPr>
-              <w:t>1</w:t>
-            </w:r>
-            <w:r>
-              <w:rPr>
-                <w:rFonts w:asciiTheme="minorBidi" w:hAnsiTheme="minorBidi" w:cstheme="minorBidi"/>
-                <w:color w:val="0070C0"/>
-                <w:sz w:val="28"/>
-                <w:szCs w:val="28"/>
-                <w:cs/>
-              </w:rPr>
-              <w:t xml:space="preserve">: </w:t>
-            </w:r>
-            <w:r>
-              <w:rPr>
-                <w:rFonts w:asciiTheme="minorBidi" w:hAnsiTheme="minorBidi" w:cstheme="minorBidi"/>
-                <w:color w:val="0070C0"/>
-                <w:sz w:val="28"/>
-                <w:szCs w:val="28"/>
-              </w:rPr>
-              <w:t>book name is in the wrong format</w:t>
-            </w:r>
-            <w:r>
-              <w:rPr>
-                <w:rFonts w:asciiTheme="minorBidi" w:hAnsiTheme="minorBidi" w:cstheme="minorBidi"/>
-                <w:color w:val="0070C0"/>
-                <w:sz w:val="28"/>
-                <w:szCs w:val="28"/>
-                <w:cs/>
-              </w:rPr>
-              <w:t>]</w:t>
-            </w:r>
-            <w:r>
-              <w:rPr>
-                <w:rFonts w:asciiTheme="minorBidi" w:hAnsiTheme="minorBidi" w:cstheme="minorBidi"/>
-                <w:color w:val="0070C0"/>
-                <w:sz w:val="28"/>
-                <w:szCs w:val="28"/>
-              </w:rPr>
-              <w:t xml:space="preserve">, </w:t>
-            </w:r>
-            <w:r>
-              <w:rPr>
-                <w:rFonts w:asciiTheme="minorBidi" w:hAnsiTheme="minorBidi" w:cstheme="minorBidi"/>
-                <w:color w:val="0070C0"/>
-                <w:sz w:val="28"/>
-                <w:szCs w:val="28"/>
-                <w:cs/>
-              </w:rPr>
-              <w:t>[</w:t>
-            </w:r>
-            <w:r>
-              <w:rPr>
-                <w:rFonts w:asciiTheme="minorBidi" w:hAnsiTheme="minorBidi" w:cstheme="minorBidi"/>
-                <w:color w:val="0070C0"/>
-                <w:sz w:val="28"/>
-                <w:szCs w:val="28"/>
-              </w:rPr>
-              <w:t>A</w:t>
-            </w:r>
-            <w:r>
-              <w:rPr>
-                <w:rFonts w:asciiTheme="minorBidi" w:hAnsiTheme="minorBidi" w:cstheme="minorBidi"/>
-                <w:color w:val="0070C0"/>
-                <w:sz w:val="28"/>
-                <w:szCs w:val="28"/>
-              </w:rPr>
-              <w:t>2</w:t>
-            </w:r>
-            <w:r>
-              <w:rPr>
-                <w:rFonts w:asciiTheme="minorBidi" w:hAnsiTheme="minorBidi" w:cstheme="minorBidi"/>
-                <w:color w:val="0070C0"/>
-                <w:sz w:val="28"/>
-                <w:szCs w:val="28"/>
-                <w:cs/>
-              </w:rPr>
-              <w:t xml:space="preserve">: </w:t>
-            </w:r>
-            <w:r>
-              <w:rPr>
-                <w:rFonts w:asciiTheme="minorBidi" w:hAnsiTheme="minorBidi" w:cstheme="minorBidi"/>
-                <w:color w:val="0070C0"/>
-                <w:sz w:val="28"/>
-                <w:szCs w:val="28"/>
-              </w:rPr>
-              <w:t>price is in the wrong format</w:t>
-            </w:r>
-            <w:r>
-              <w:rPr>
-                <w:rFonts w:asciiTheme="minorBidi" w:hAnsiTheme="minorBidi" w:cstheme="minorBidi"/>
-                <w:color w:val="0070C0"/>
-                <w:sz w:val="28"/>
-                <w:szCs w:val="28"/>
-                <w:cs/>
-              </w:rPr>
-              <w:t>]</w:t>
-            </w:r>
-            <w:r>
-              <w:rPr>
-                <w:rFonts w:asciiTheme="minorBidi" w:hAnsiTheme="minorBidi" w:cstheme="minorBidi"/>
-                <w:color w:val="0070C0"/>
-                <w:sz w:val="28"/>
-                <w:szCs w:val="28"/>
-              </w:rPr>
-              <w:t xml:space="preserve">, </w:t>
-            </w:r>
-            <w:r>
-              <w:rPr>
-                <w:rFonts w:asciiTheme="minorBidi" w:hAnsiTheme="minorBidi" w:cstheme="minorBidi"/>
-                <w:color w:val="0070C0"/>
-                <w:sz w:val="28"/>
-                <w:szCs w:val="28"/>
-                <w:cs/>
-              </w:rPr>
-              <w:t>[</w:t>
-            </w:r>
-            <w:r>
-              <w:rPr>
-                <w:rFonts w:asciiTheme="minorBidi" w:hAnsiTheme="minorBidi" w:cstheme="minorBidi"/>
-                <w:color w:val="0070C0"/>
-                <w:sz w:val="28"/>
-                <w:szCs w:val="28"/>
-              </w:rPr>
-              <w:t>A</w:t>
-            </w:r>
-            <w:r>
-              <w:rPr>
-                <w:rFonts w:asciiTheme="minorBidi" w:hAnsiTheme="minorBidi" w:cstheme="minorBidi"/>
-                <w:color w:val="0070C0"/>
-                <w:sz w:val="28"/>
-                <w:szCs w:val="28"/>
-              </w:rPr>
-              <w:t>3</w:t>
-            </w:r>
-            <w:r>
-              <w:rPr>
-                <w:rFonts w:asciiTheme="minorBidi" w:hAnsiTheme="minorBidi" w:cstheme="minorBidi"/>
-                <w:color w:val="0070C0"/>
-                <w:sz w:val="28"/>
-                <w:szCs w:val="28"/>
-                <w:cs/>
-              </w:rPr>
-              <w:t xml:space="preserve">: </w:t>
-            </w:r>
-            <w:r>
-              <w:rPr>
-                <w:rFonts w:asciiTheme="minorBidi" w:hAnsiTheme="minorBidi" w:cstheme="minorBidi"/>
-                <w:color w:val="0070C0"/>
-                <w:sz w:val="28"/>
-                <w:szCs w:val="28"/>
-              </w:rPr>
-              <w:t>author is in the wrong format</w:t>
-            </w:r>
-            <w:r>
-              <w:rPr>
-                <w:rFonts w:asciiTheme="minorBidi" w:hAnsiTheme="minorBidi" w:cstheme="minorBidi"/>
-                <w:color w:val="0070C0"/>
-                <w:sz w:val="28"/>
-                <w:szCs w:val="28"/>
-                <w:cs/>
-              </w:rPr>
-              <w:t>]</w:t>
-            </w:r>
-            <w:r>
-              <w:rPr>
-                <w:rFonts w:asciiTheme="minorBidi" w:hAnsiTheme="minorBidi"/>
-                <w:color w:val="0070C0"/>
-                <w:sz w:val="28"/>
-                <w:szCs w:val="28"/>
-                <w:cs/>
-              </w:rPr>
-              <w:t>.</w:t>
-            </w:r>
           </w:p>
         </w:tc>
       </w:tr>
@@ -1943,7 +1823,7 @@
             <w:pPr>
               <w:jc w:val="both"/>
               <w:rPr>
-                <w:rFonts w:asciiTheme="minorBidi" w:hAnsiTheme="minorBidi"/>
+                <w:rFonts w:asciiTheme="minorBidi" w:hAnsiTheme="minorBidi" w:hint="cs"/>
                 <w:sz w:val="28"/>
               </w:rPr>
             </w:pPr>
@@ -1990,34 +1870,211 @@
                 <w:sz w:val="28"/>
                 <w:szCs w:val="28"/>
               </w:rPr>
-              <w:t>The system shall auto generate the book id and book status</w:t>
-            </w:r>
-            <w:r>
-              <w:rPr>
-                <w:sz w:val="28"/>
-                <w:szCs w:val="28"/>
-                <w:cs/>
-              </w:rPr>
-              <w:t xml:space="preserve"> = “</w:t>
-            </w:r>
-            <w:r>
-              <w:rPr>
-                <w:sz w:val="28"/>
-                <w:szCs w:val="28"/>
-              </w:rPr>
-              <w:t>available</w:t>
-            </w:r>
-            <w:r>
-              <w:rPr>
-                <w:sz w:val="28"/>
-                <w:szCs w:val="28"/>
-                <w:cs/>
-              </w:rPr>
-              <w:t>”</w:t>
-            </w:r>
-            <w:r>
-              <w:rPr>
-                <w:rFonts w:asciiTheme="minorBidi" w:hAnsiTheme="minorBidi"/>
+              <w:t>The system shall validate the input</w:t>
+            </w:r>
+            <w:r>
+              <w:rPr>
+                <w:rFonts w:asciiTheme="minorBidi" w:hAnsiTheme="minorBidi"/>
+                <w:color w:val="0070C0"/>
+                <w:sz w:val="28"/>
+                <w:szCs w:val="28"/>
+                <w:cs/>
+              </w:rPr>
+              <w:t xml:space="preserve">. </w:t>
+            </w:r>
+            <w:r>
+              <w:rPr>
+                <w:rFonts w:asciiTheme="minorBidi" w:hAnsiTheme="minorBidi" w:cstheme="minorBidi"/>
+                <w:color w:val="0070C0"/>
+                <w:sz w:val="28"/>
+                <w:szCs w:val="28"/>
+                <w:cs/>
+              </w:rPr>
+              <w:t>[</w:t>
+            </w:r>
+            <w:r>
+              <w:rPr>
+                <w:rFonts w:asciiTheme="minorBidi" w:hAnsiTheme="minorBidi" w:cstheme="minorBidi"/>
+                <w:color w:val="0070C0"/>
+                <w:sz w:val="28"/>
+                <w:szCs w:val="28"/>
+              </w:rPr>
+              <w:t>A</w:t>
+            </w:r>
+            <w:r>
+              <w:rPr>
+                <w:rFonts w:asciiTheme="minorBidi" w:hAnsiTheme="minorBidi" w:cstheme="minorBidi"/>
+                <w:color w:val="0070C0"/>
+                <w:sz w:val="28"/>
+                <w:szCs w:val="28"/>
+              </w:rPr>
+              <w:t>1</w:t>
+            </w:r>
+            <w:r>
+              <w:rPr>
+                <w:rFonts w:asciiTheme="minorBidi" w:hAnsiTheme="minorBidi" w:cstheme="minorBidi"/>
+                <w:color w:val="0070C0"/>
+                <w:sz w:val="28"/>
+                <w:szCs w:val="28"/>
+                <w:cs/>
+              </w:rPr>
+              <w:t xml:space="preserve">: </w:t>
+            </w:r>
+            <w:r>
+              <w:rPr>
+                <w:rFonts w:asciiTheme="minorBidi" w:hAnsiTheme="minorBidi" w:cstheme="minorBidi"/>
+                <w:color w:val="0070C0"/>
+                <w:sz w:val="28"/>
+                <w:szCs w:val="28"/>
+              </w:rPr>
+              <w:t>book name is in the wrong format</w:t>
+            </w:r>
+            <w:r>
+              <w:rPr>
+                <w:rFonts w:asciiTheme="minorBidi" w:hAnsiTheme="minorBidi" w:cstheme="minorBidi"/>
+                <w:color w:val="0070C0"/>
+                <w:sz w:val="28"/>
+                <w:szCs w:val="28"/>
+                <w:cs/>
+              </w:rPr>
+              <w:t>]</w:t>
+            </w:r>
+            <w:r>
+              <w:rPr>
+                <w:rFonts w:asciiTheme="minorBidi" w:hAnsiTheme="minorBidi" w:cstheme="minorBidi"/>
+                <w:color w:val="0070C0"/>
+                <w:sz w:val="28"/>
+                <w:szCs w:val="28"/>
+              </w:rPr>
+              <w:t xml:space="preserve">, </w:t>
+            </w:r>
+            <w:r>
+              <w:rPr>
+                <w:rFonts w:asciiTheme="minorBidi" w:hAnsiTheme="minorBidi" w:cstheme="minorBidi"/>
+                <w:color w:val="0070C0"/>
+                <w:sz w:val="28"/>
+                <w:szCs w:val="28"/>
+                <w:cs/>
+              </w:rPr>
+              <w:t>[</w:t>
+            </w:r>
+            <w:r>
+              <w:rPr>
+                <w:rFonts w:asciiTheme="minorBidi" w:hAnsiTheme="minorBidi" w:cstheme="minorBidi"/>
+                <w:color w:val="0070C0"/>
+                <w:sz w:val="28"/>
+                <w:szCs w:val="28"/>
+              </w:rPr>
+              <w:t>A</w:t>
+            </w:r>
+            <w:r>
+              <w:rPr>
+                <w:rFonts w:asciiTheme="minorBidi" w:hAnsiTheme="minorBidi" w:cstheme="minorBidi"/>
+                <w:color w:val="0070C0"/>
+                <w:sz w:val="28"/>
+                <w:szCs w:val="28"/>
+              </w:rPr>
+              <w:t>2</w:t>
+            </w:r>
+            <w:r>
+              <w:rPr>
+                <w:rFonts w:asciiTheme="minorBidi" w:hAnsiTheme="minorBidi" w:cstheme="minorBidi"/>
+                <w:color w:val="0070C0"/>
+                <w:sz w:val="28"/>
+                <w:szCs w:val="28"/>
+                <w:cs/>
+              </w:rPr>
+              <w:t xml:space="preserve">: </w:t>
+            </w:r>
+            <w:r>
+              <w:rPr>
+                <w:rFonts w:asciiTheme="minorBidi" w:hAnsiTheme="minorBidi" w:cstheme="minorBidi"/>
+                <w:color w:val="0070C0"/>
+                <w:sz w:val="28"/>
+                <w:szCs w:val="28"/>
+              </w:rPr>
+              <w:t>price is in the wrong format</w:t>
+            </w:r>
+            <w:r>
+              <w:rPr>
+                <w:rFonts w:asciiTheme="minorBidi" w:hAnsiTheme="minorBidi" w:cstheme="minorBidi"/>
+                <w:color w:val="0070C0"/>
+                <w:sz w:val="28"/>
+                <w:szCs w:val="28"/>
+                <w:cs/>
+              </w:rPr>
+              <w:t>]</w:t>
+            </w:r>
+            <w:r>
+              <w:rPr>
+                <w:rFonts w:asciiTheme="minorBidi" w:hAnsiTheme="minorBidi" w:cstheme="minorBidi"/>
+                <w:color w:val="0070C0"/>
+                <w:sz w:val="28"/>
+                <w:szCs w:val="28"/>
+              </w:rPr>
+              <w:t xml:space="preserve">, </w:t>
+            </w:r>
+            <w:r>
+              <w:rPr>
+                <w:rFonts w:asciiTheme="minorBidi" w:hAnsiTheme="minorBidi" w:cstheme="minorBidi"/>
+                <w:color w:val="0070C0"/>
+                <w:sz w:val="28"/>
+                <w:szCs w:val="28"/>
+                <w:cs/>
+              </w:rPr>
+              <w:t>[</w:t>
+            </w:r>
+            <w:r>
+              <w:rPr>
+                <w:rFonts w:asciiTheme="minorBidi" w:hAnsiTheme="minorBidi" w:cstheme="minorBidi"/>
+                <w:color w:val="0070C0"/>
+                <w:sz w:val="28"/>
+                <w:szCs w:val="28"/>
+              </w:rPr>
+              <w:t>A</w:t>
+            </w:r>
+            <w:r>
+              <w:rPr>
+                <w:rFonts w:asciiTheme="minorBidi" w:hAnsiTheme="minorBidi" w:cstheme="minorBidi"/>
+                <w:color w:val="0070C0"/>
+                <w:sz w:val="28"/>
+                <w:szCs w:val="28"/>
+              </w:rPr>
+              <w:t>3</w:t>
+            </w:r>
+            <w:r>
+              <w:rPr>
+                <w:rFonts w:asciiTheme="minorBidi" w:hAnsiTheme="minorBidi" w:cstheme="minorBidi"/>
+                <w:color w:val="0070C0"/>
+                <w:sz w:val="28"/>
+                <w:szCs w:val="28"/>
+                <w:cs/>
+              </w:rPr>
+              <w:t xml:space="preserve">: </w:t>
+            </w:r>
+            <w:r>
+              <w:rPr>
+                <w:rFonts w:asciiTheme="minorBidi" w:hAnsiTheme="minorBidi" w:cstheme="minorBidi"/>
+                <w:color w:val="0070C0"/>
+                <w:sz w:val="28"/>
+                <w:szCs w:val="28"/>
+              </w:rPr>
+              <w:t>author is in the wrong format</w:t>
+            </w:r>
+            <w:r>
+              <w:rPr>
+                <w:rFonts w:asciiTheme="minorBidi" w:hAnsiTheme="minorBidi" w:cstheme="minorBidi"/>
+                <w:color w:val="0070C0"/>
+                <w:sz w:val="28"/>
+                <w:szCs w:val="28"/>
+                <w:cs/>
+              </w:rPr>
+              <w:t>]</w:t>
+            </w:r>
+            <w:r>
+              <w:rPr>
+                <w:rFonts w:asciiTheme="minorBidi" w:hAnsiTheme="minorBidi"/>
+                <w:color w:val="0070C0"/>
                 <w:sz w:val="28"/>
                 <w:szCs w:val="28"/>
                 <w:cs/>
@@ -2036,16 +2093,15 @@
             <w:pPr>
               <w:jc w:val="both"/>
               <w:rPr>
-                <w:rFonts w:asciiTheme="minorBidi" w:hAnsiTheme="minorBidi"/>
-                <w:sz w:val="28"/>
-              </w:rPr>
-            </w:pPr>
-            <w:r>
-              <w:rPr>
-                <w:rFonts w:asciiTheme="minorBidi" w:hAnsiTheme="minorBidi"/>
-                <w:sz w:val="28"/>
-              </w:rPr>
-              <w:lastRenderedPageBreak/>
+                <w:rFonts w:asciiTheme="minorBidi" w:hAnsiTheme="minorBidi" w:hint="cs"/>
+                <w:sz w:val="28"/>
+              </w:rPr>
+            </w:pPr>
+            <w:r>
+              <w:rPr>
+                <w:rFonts w:asciiTheme="minorBidi" w:hAnsiTheme="minorBidi"/>
+                <w:sz w:val="28"/>
+              </w:rPr>
               <w:t>6.</w:t>
             </w:r>
           </w:p>
@@ -2073,6 +2129,249 @@
           <w:p>
             <w:pPr>
               <w:pStyle w:val="Default"/>
+              <w:ind w:left="360"/>
+              <w:rPr>
+                <w:rFonts w:asciiTheme="minorBidi" w:hAnsiTheme="minorBidi" w:cstheme="minorBidi"/>
+                <w:sz w:val="28"/>
+                <w:szCs w:val="28"/>
+              </w:rPr>
+            </w:pPr>
+            <w:r>
+              <w:rPr>
+                <w:rFonts w:asciiTheme="minorBidi" w:hAnsiTheme="minorBidi" w:cstheme="minorBidi"/>
+                <w:sz w:val="28"/>
+                <w:szCs w:val="28"/>
+              </w:rPr>
+              <w:t xml:space="preserve">The system shall auto generate the </w:t>
+            </w:r>
+            <w:r>
+              <w:rPr>
+                <w:rFonts w:asciiTheme="minorBidi" w:hAnsiTheme="minorBidi" w:cstheme="minorBidi"/>
+                <w:sz w:val="28"/>
+                <w:szCs w:val="28"/>
+              </w:rPr>
+              <w:t>book</w:t>
+            </w:r>
+            <w:r>
+              <w:rPr>
+                <w:rFonts w:asciiTheme="minorBidi" w:hAnsiTheme="minorBidi" w:cstheme="minorBidi"/>
+                <w:sz w:val="28"/>
+                <w:szCs w:val="28"/>
+              </w:rPr>
+              <w:t xml:space="preserve"> id and </w:t>
+            </w:r>
+            <w:r>
+              <w:rPr>
+                <w:rFonts w:asciiTheme="minorBidi" w:hAnsiTheme="minorBidi" w:cstheme="minorBidi"/>
+                <w:sz w:val="28"/>
+                <w:szCs w:val="28"/>
+              </w:rPr>
+              <w:t>book</w:t>
+            </w:r>
+            <w:r>
+              <w:rPr>
+                <w:rFonts w:asciiTheme="minorBidi" w:hAnsiTheme="minorBidi" w:cstheme="minorBidi"/>
+                <w:sz w:val="28"/>
+                <w:szCs w:val="28"/>
+              </w:rPr>
+              <w:t xml:space="preserve"> status by the following criteria</w:t>
+            </w:r>
+            <w:r>
+              <w:rPr>
+                <w:rFonts w:asciiTheme="minorBidi" w:hAnsiTheme="minorBidi" w:cstheme="minorBidi"/>
+                <w:sz w:val="28"/>
+                <w:szCs w:val="28"/>
+                <w:cs/>
+              </w:rPr>
+              <w:t>.</w:t>
+            </w:r>
+          </w:p>
+          <w:p>
+            <w:pPr>
+              <w:pStyle w:val="Default"/>
+              <w:numPr>
+                <w:ilvl w:val="1"/>
+                <w:numId w:val="1"/>
+              </w:numPr>
+              <w:rPr>
+                <w:rFonts w:asciiTheme="minorBidi" w:hAnsiTheme="minorBidi" w:cstheme="minorBidi"/>
+                <w:sz w:val="28"/>
+                <w:szCs w:val="28"/>
+              </w:rPr>
+            </w:pPr>
+            <w:r>
+              <w:rPr>
+                <w:rFonts w:asciiTheme="minorBidi" w:hAnsiTheme="minorBidi" w:cstheme="minorBidi"/>
+                <w:sz w:val="28"/>
+                <w:szCs w:val="28"/>
+              </w:rPr>
+              <w:lastRenderedPageBreak/>
+              <w:t>book</w:t>
+            </w:r>
+            <w:r>
+              <w:rPr>
+                <w:rFonts w:asciiTheme="minorBidi" w:hAnsiTheme="minorBidi" w:cstheme="minorBidi"/>
+                <w:sz w:val="28"/>
+                <w:szCs w:val="28"/>
+              </w:rPr>
+              <w:t xml:space="preserve"> id </w:t>
+            </w:r>
+            <w:r>
+              <w:rPr>
+                <w:rFonts w:asciiTheme="minorBidi" w:hAnsiTheme="minorBidi" w:cstheme="minorBidi"/>
+                <w:sz w:val="28"/>
+                <w:szCs w:val="28"/>
+                <w:cs/>
+              </w:rPr>
+              <w:t>=</w:t>
+            </w:r>
+            <w:r>
+              <w:rPr>
+                <w:rFonts w:asciiTheme="minorBidi" w:hAnsiTheme="minorBidi" w:cstheme="minorBidi"/>
+                <w:sz w:val="28"/>
+                <w:szCs w:val="28"/>
+              </w:rPr>
+              <w:t xml:space="preserve">&gt; count form 1 </w:t>
+            </w:r>
+            <w:r>
+              <w:rPr>
+                <w:rFonts w:asciiTheme="minorBidi" w:hAnsiTheme="minorBidi" w:cstheme="minorBidi"/>
+                <w:sz w:val="28"/>
+                <w:szCs w:val="28"/>
+                <w:cs/>
+              </w:rPr>
+              <w:t>(</w:t>
+            </w:r>
+            <w:r>
+              <w:rPr>
+                <w:rFonts w:asciiTheme="minorBidi" w:hAnsiTheme="minorBidi" w:cstheme="minorBidi"/>
+                <w:sz w:val="28"/>
+                <w:szCs w:val="28"/>
+              </w:rPr>
+              <w:t>numeric input</w:t>
+            </w:r>
+            <w:r>
+              <w:rPr>
+                <w:rFonts w:asciiTheme="minorBidi" w:hAnsiTheme="minorBidi" w:cstheme="minorBidi"/>
+                <w:sz w:val="28"/>
+                <w:szCs w:val="28"/>
+                <w:cs/>
+              </w:rPr>
+              <w:t>).</w:t>
+            </w:r>
+          </w:p>
+          <w:p>
+            <w:pPr>
+              <w:pStyle w:val="Default"/>
+              <w:numPr>
+                <w:ilvl w:val="1"/>
+                <w:numId w:val="1"/>
+              </w:numPr>
+              <w:rPr>
+                <w:rFonts w:asciiTheme="minorBidi" w:hAnsiTheme="minorBidi" w:cstheme="minorBidi"/>
+                <w:sz w:val="28"/>
+                <w:szCs w:val="28"/>
+              </w:rPr>
+            </w:pPr>
+            <w:r>
+              <w:rPr>
+                <w:rFonts w:asciiTheme="minorBidi" w:hAnsiTheme="minorBidi" w:cstheme="minorBidi"/>
+                <w:sz w:val="28"/>
+                <w:szCs w:val="28"/>
+              </w:rPr>
+              <w:t>book</w:t>
+            </w:r>
+            <w:r>
+              <w:rPr>
+                <w:rFonts w:asciiTheme="minorBidi" w:hAnsiTheme="minorBidi" w:cstheme="minorBidi"/>
+                <w:sz w:val="28"/>
+                <w:szCs w:val="28"/>
+              </w:rPr>
+              <w:t xml:space="preserve"> status </w:t>
+            </w:r>
+            <w:r>
+              <w:rPr>
+                <w:rFonts w:asciiTheme="minorBidi" w:hAnsiTheme="minorBidi" w:cstheme="minorBidi"/>
+                <w:sz w:val="28"/>
+                <w:szCs w:val="28"/>
+                <w:cs/>
+              </w:rPr>
+              <w:t>=</w:t>
+            </w:r>
+            <w:r>
+              <w:rPr>
+                <w:rFonts w:asciiTheme="minorBidi" w:hAnsiTheme="minorBidi" w:cstheme="minorBidi"/>
+                <w:sz w:val="28"/>
+                <w:szCs w:val="28"/>
+              </w:rPr>
+              <w:t xml:space="preserve">&gt; </w:t>
+            </w:r>
+            <w:r>
+              <w:rPr>
+                <w:rFonts w:asciiTheme="minorBidi" w:hAnsiTheme="minorBidi" w:cstheme="minorBidi"/>
+                <w:sz w:val="28"/>
+                <w:szCs w:val="28"/>
+              </w:rPr>
+              <w:t>available</w:t>
+            </w:r>
+            <w:r>
+              <w:rPr>
+                <w:rFonts w:asciiTheme="minorBidi" w:hAnsiTheme="minorBidi" w:cstheme="minorBidi"/>
+                <w:sz w:val="28"/>
+                <w:szCs w:val="28"/>
+                <w:cs/>
+              </w:rPr>
+              <w:t>.</w:t>
+            </w:r>
+          </w:p>
+        </w:tc>
+      </w:tr>
+      <w:tr>
+        <w:tc>
+          <w:tcPr>
+            <w:tcW w:w="943" w:type="pct"/>
+          </w:tcPr>
+          <w:p>
+            <w:pPr>
+              <w:jc w:val="both"/>
+              <w:rPr>
+                <w:rFonts w:asciiTheme="minorBidi" w:hAnsiTheme="minorBidi" w:hint="cs"/>
+                <w:sz w:val="28"/>
+              </w:rPr>
+            </w:pPr>
+            <w:r>
+              <w:rPr>
+                <w:rFonts w:asciiTheme="minorBidi" w:hAnsiTheme="minorBidi"/>
+                <w:sz w:val="28"/>
+              </w:rPr>
+              <w:lastRenderedPageBreak/>
+              <w:t>7.</w:t>
+            </w:r>
+          </w:p>
+        </w:tc>
+        <w:tc>
+          <w:tcPr>
+            <w:tcW w:w="1727" w:type="pct"/>
+            <w:gridSpan w:val="2"/>
+          </w:tcPr>
+          <w:p>
+            <w:pPr>
+              <w:jc w:val="both"/>
+              <w:rPr>
+                <w:rFonts w:asciiTheme="minorBidi" w:hAnsiTheme="minorBidi"/>
+                <w:sz w:val="28"/>
+              </w:rPr>
+            </w:pPr>
+          </w:p>
+        </w:tc>
+        <w:tc>
+          <w:tcPr>
+            <w:tcW w:w="2330" w:type="pct"/>
+            <w:gridSpan w:val="2"/>
+          </w:tcPr>
+          <w:p>
+            <w:pPr>
+              <w:pStyle w:val="Default"/>
               <w:rPr>
                 <w:rFonts w:asciiTheme="minorBidi" w:hAnsiTheme="minorBidi" w:cstheme="minorBidi"/>
                 <w:sz w:val="28"/>
@@ -2115,16 +2414,7 @@
                 <w:szCs w:val="28"/>
                 <w:cs/>
               </w:rPr>
-              <w:t>.</w:t>
-            </w:r>
-            <w:r>
-              <w:rPr>
-                <w:rFonts w:asciiTheme="minorBidi" w:hAnsiTheme="minorBidi"/>
-                <w:sz w:val="28"/>
-                <w:szCs w:val="28"/>
-                <w:cs/>
-              </w:rPr>
-              <w:t xml:space="preserve"> </w:t>
+              <w:t xml:space="preserve">. </w:t>
             </w:r>
             <w:r>
               <w:rPr>
@@ -2185,16 +2475,16 @@
             <w:pPr>
               <w:jc w:val="both"/>
               <w:rPr>
-                <w:rFonts w:asciiTheme="minorBidi" w:hAnsiTheme="minorBidi"/>
-                <w:sz w:val="28"/>
-              </w:rPr>
-            </w:pPr>
-            <w:r>
-              <w:rPr>
-                <w:rFonts w:asciiTheme="minorBidi" w:hAnsiTheme="minorBidi"/>
-                <w:sz w:val="28"/>
-              </w:rPr>
-              <w:t>7.</w:t>
+                <w:rFonts w:asciiTheme="minorBidi" w:hAnsiTheme="minorBidi" w:hint="cs"/>
+                <w:sz w:val="28"/>
+              </w:rPr>
+            </w:pPr>
+            <w:r>
+              <w:rPr>
+                <w:rFonts w:asciiTheme="minorBidi" w:hAnsiTheme="minorBidi"/>
+                <w:sz w:val="28"/>
+              </w:rPr>
+              <w:t>8.</w:t>
             </w:r>
           </w:p>
         </w:tc>
@@ -2254,23 +2544,17 @@
                 <w:szCs w:val="28"/>
                 <w:cs/>
               </w:rPr>
-              <w:t xml:space="preserve">” </w:t>
-            </w:r>
-            <w:r>
-              <w:rPr>
-                <w:sz w:val="28"/>
-                <w:szCs w:val="28"/>
-              </w:rPr>
-              <w:t>if the input is insert into the database</w:t>
-            </w:r>
-            <w:r>
-              <w:rPr>
-                <w:sz w:val="28"/>
-                <w:szCs w:val="28"/>
-                <w:cs/>
-              </w:rPr>
-              <w:t xml:space="preserve">. </w:t>
-            </w:r>
+              <w:t>”</w:t>
+            </w:r>
+            <w:r>
+              <w:rPr>
+                <w:sz w:val="28"/>
+                <w:szCs w:val="28"/>
+              </w:rPr>
+              <w:t>.</w:t>
+            </w:r>
+            <w:bookmarkStart w:id="0" w:name="_GoBack"/>
+            <w:bookmarkEnd w:id="0"/>
           </w:p>
         </w:tc>
       </w:tr>
@@ -2343,7 +2627,7 @@
           </w:p>
           <w:p>
             <w:pPr>
-              <w:pStyle w:val="ListParagraph"/>
+              <w:pStyle w:val="a4"/>
               <w:numPr>
                 <w:ilvl w:val="0"/>
                 <w:numId w:val="8"/>
@@ -2410,7 +2694,7 @@
           </w:p>
           <w:p>
             <w:pPr>
-              <w:pStyle w:val="ListParagraph"/>
+              <w:pStyle w:val="a4"/>
               <w:numPr>
                 <w:ilvl w:val="0"/>
                 <w:numId w:val="8"/>
@@ -2492,7 +2776,7 @@
           </w:p>
           <w:p>
             <w:pPr>
-              <w:pStyle w:val="ListParagraph"/>
+              <w:pStyle w:val="a4"/>
               <w:numPr>
                 <w:ilvl w:val="0"/>
                 <w:numId w:val="8"/>
@@ -2559,7 +2843,7 @@
           </w:p>
           <w:p>
             <w:pPr>
-              <w:pStyle w:val="ListParagraph"/>
+              <w:pStyle w:val="a4"/>
               <w:numPr>
                 <w:ilvl w:val="0"/>
                 <w:numId w:val="8"/>
@@ -2641,7 +2925,7 @@
           </w:p>
           <w:p>
             <w:pPr>
-              <w:pStyle w:val="ListParagraph"/>
+              <w:pStyle w:val="a4"/>
               <w:numPr>
                 <w:ilvl w:val="0"/>
                 <w:numId w:val="8"/>
@@ -2708,7 +2992,7 @@
           </w:p>
           <w:p>
             <w:pPr>
-              <w:pStyle w:val="ListParagraph"/>
+              <w:pStyle w:val="a4"/>
               <w:numPr>
                 <w:ilvl w:val="0"/>
                 <w:numId w:val="8"/>
@@ -2813,7 +3097,7 @@
           </w:p>
           <w:p>
             <w:pPr>
-              <w:pStyle w:val="ListParagraph"/>
+              <w:pStyle w:val="a4"/>
               <w:numPr>
                 <w:ilvl w:val="0"/>
                 <w:numId w:val="9"/>
@@ -2869,7 +3153,7 @@
           </w:p>
           <w:p>
             <w:pPr>
-              <w:pStyle w:val="ListParagraph"/>
+              <w:pStyle w:val="a4"/>
               <w:numPr>
                 <w:ilvl w:val="0"/>
                 <w:numId w:val="9"/>
@@ -2961,10 +3245,7 @@
         </w:tc>
       </w:tr>
     </w:tbl>
-    <w:p>
-      <w:bookmarkStart w:id="0" w:name="_GoBack"/>
-      <w:bookmarkEnd w:id="0"/>
-    </w:p>
+    <w:p/>
     <w:sectPr>
       <w:pgSz w:w="11906" w:h="16838"/>
       <w:pgMar w:top="1440" w:right="1440" w:bottom="1440" w:left="1440" w:header="708" w:footer="708" w:gutter="0"/>
@@ -4342,7 +4623,7 @@
     <w:lsdException w:name="Smart Hyperlink" w:semiHidden="1" w:unhideWhenUsed="1"/>
     <w:lsdException w:name="Hashtag" w:semiHidden="1" w:unhideWhenUsed="1"/>
   </w:latentStyles>
-  <w:style w:type="paragraph" w:default="1" w:styleId="Normal">
+  <w:style w:type="paragraph" w:default="1" w:styleId="a">
     <w:name w:val="Normal"/>
     <w:qFormat/>
     <w:rsid w:val="006B5477"/>
@@ -4351,13 +4632,13 @@
       <w:sz w:val="32"/>
     </w:rPr>
   </w:style>
-  <w:style w:type="character" w:default="1" w:styleId="DefaultParagraphFont">
+  <w:style w:type="character" w:default="1" w:styleId="a0">
     <w:name w:val="Default Paragraph Font"/>
     <w:uiPriority w:val="1"/>
     <w:semiHidden/>
     <w:unhideWhenUsed/>
   </w:style>
-  <w:style w:type="table" w:default="1" w:styleId="TableNormal">
+  <w:style w:type="table" w:default="1" w:styleId="a1">
     <w:name w:val="Normal Table"/>
     <w:uiPriority w:val="99"/>
     <w:semiHidden/>
@@ -4372,15 +4653,15 @@
       </w:tblCellMar>
     </w:tblPr>
   </w:style>
-  <w:style w:type="numbering" w:default="1" w:styleId="NoList">
+  <w:style w:type="numbering" w:default="1" w:styleId="a2">
     <w:name w:val="No List"/>
     <w:uiPriority w:val="99"/>
     <w:semiHidden/>
     <w:unhideWhenUsed/>
   </w:style>
-  <w:style w:type="table" w:styleId="TableGrid">
+  <w:style w:type="table" w:styleId="a3">
     <w:name w:val="Table Grid"/>
-    <w:basedOn w:val="TableNormal"/>
+    <w:basedOn w:val="a1"/>
     <w:uiPriority w:val="39"/>
     <w:rsid w:val="006B5477"/>
     <w:pPr>
@@ -4413,9 +4694,9 @@
       <w:szCs w:val="24"/>
     </w:rPr>
   </w:style>
-  <w:style w:type="paragraph" w:styleId="ListParagraph">
+  <w:style w:type="paragraph" w:styleId="a4">
     <w:name w:val="List Paragraph"/>
-    <w:basedOn w:val="Normal"/>
+    <w:basedOn w:val="a"/>
     <w:uiPriority w:val="34"/>
     <w:qFormat/>
     <w:rsid w:val="008C4368"/>
@@ -4720,4 +5001,16 @@
     </a:ext>
   </a:extLst>
 </a:theme>
+</file>
+
+<file path=customXml/item1.xml><?xml version="1.0" encoding="utf-8"?>
+<b:Sources xmlns:b="http://schemas.openxmlformats.org/officeDocument/2006/bibliography" xmlns="http://schemas.openxmlformats.org/officeDocument/2006/bibliography" SelectedStyle="\APASixthEditionOfficeOnline.xsl" StyleName="APA" Version="6"/>
+</file>
+
+<file path=customXml/itemProps1.xml><?xml version="1.0" encoding="utf-8"?>
+<ds:datastoreItem xmlns:ds="http://schemas.openxmlformats.org/officeDocument/2006/customXml" ds:itemID="{A3244851-BB8A-4D64-9BF8-6F9C819F3F45}">
+  <ds:schemaRefs>
+    <ds:schemaRef ds:uri="http://schemas.openxmlformats.org/officeDocument/2006/bibliography"/>
+  </ds:schemaRefs>
+</ds:datastoreItem>
 </file>
</xml_diff>